<commit_message>
Actualizacion del metodo de la ingenieria
</commit_message>
<xml_diff>
--- a/Doc/Método de la Ingeniería.docx
+++ b/Doc/Método de la Ingeniería.docx
@@ -5,165 +5,346 @@
     <w:p>
       <w:pPr>
         <w:jc w:val="center"/>
-      </w:pPr>
-      <w:r>
+        <w:rPr>
+          <w:rFonts w:ascii="Times New Roman" w:hAnsi="Times New Roman" w:cs="Times New Roman"/>
+          <w:sz w:val="24"/>
+          <w:szCs w:val="24"/>
+        </w:rPr>
+      </w:pPr>
+      <w:r>
+        <w:rPr>
+          <w:rFonts w:ascii="Times New Roman" w:hAnsi="Times New Roman" w:cs="Times New Roman"/>
+          <w:sz w:val="24"/>
+          <w:szCs w:val="24"/>
+        </w:rPr>
         <w:t>Método de la Ingeniería</w:t>
       </w:r>
     </w:p>
     <w:p>
       <w:pPr>
         <w:jc w:val="center"/>
-      </w:pPr>
-    </w:p>
-    <w:p>
-      <w:pPr>
-        <w:jc w:val="center"/>
-      </w:pPr>
-    </w:p>
-    <w:p>
-      <w:pPr>
-        <w:jc w:val="center"/>
-      </w:pPr>
-    </w:p>
-    <w:p>
-      <w:pPr>
-        <w:jc w:val="center"/>
-      </w:pPr>
-    </w:p>
-    <w:p>
-      <w:pPr>
-        <w:jc w:val="center"/>
-      </w:pPr>
-    </w:p>
-    <w:p>
-      <w:pPr>
-        <w:jc w:val="center"/>
-      </w:pPr>
-    </w:p>
-    <w:p>
-      <w:pPr>
-        <w:jc w:val="center"/>
-      </w:pPr>
-    </w:p>
-    <w:p>
-      <w:pPr>
-        <w:jc w:val="center"/>
-      </w:pPr>
-    </w:p>
-    <w:p>
-      <w:pPr>
-        <w:jc w:val="center"/>
-      </w:pPr>
-      <w:r>
+        <w:rPr>
+          <w:rFonts w:ascii="Times New Roman" w:hAnsi="Times New Roman" w:cs="Times New Roman"/>
+          <w:sz w:val="24"/>
+          <w:szCs w:val="24"/>
+        </w:rPr>
+      </w:pPr>
+    </w:p>
+    <w:p>
+      <w:pPr>
+        <w:jc w:val="center"/>
+        <w:rPr>
+          <w:rFonts w:ascii="Times New Roman" w:hAnsi="Times New Roman" w:cs="Times New Roman"/>
+          <w:sz w:val="24"/>
+          <w:szCs w:val="24"/>
+        </w:rPr>
+      </w:pPr>
+    </w:p>
+    <w:p>
+      <w:pPr>
+        <w:jc w:val="center"/>
+        <w:rPr>
+          <w:rFonts w:ascii="Times New Roman" w:hAnsi="Times New Roman" w:cs="Times New Roman"/>
+          <w:sz w:val="24"/>
+          <w:szCs w:val="24"/>
+        </w:rPr>
+      </w:pPr>
+    </w:p>
+    <w:p>
+      <w:pPr>
+        <w:jc w:val="center"/>
+        <w:rPr>
+          <w:rFonts w:ascii="Times New Roman" w:hAnsi="Times New Roman" w:cs="Times New Roman"/>
+          <w:sz w:val="24"/>
+          <w:szCs w:val="24"/>
+        </w:rPr>
+      </w:pPr>
+    </w:p>
+    <w:p>
+      <w:pPr>
+        <w:jc w:val="center"/>
+        <w:rPr>
+          <w:rFonts w:ascii="Times New Roman" w:hAnsi="Times New Roman" w:cs="Times New Roman"/>
+          <w:sz w:val="24"/>
+          <w:szCs w:val="24"/>
+        </w:rPr>
+      </w:pPr>
+    </w:p>
+    <w:p>
+      <w:pPr>
+        <w:jc w:val="center"/>
+        <w:rPr>
+          <w:rFonts w:ascii="Times New Roman" w:hAnsi="Times New Roman" w:cs="Times New Roman"/>
+          <w:sz w:val="24"/>
+          <w:szCs w:val="24"/>
+        </w:rPr>
+      </w:pPr>
+    </w:p>
+    <w:p>
+      <w:pPr>
+        <w:jc w:val="center"/>
+        <w:rPr>
+          <w:rFonts w:ascii="Times New Roman" w:hAnsi="Times New Roman" w:cs="Times New Roman"/>
+          <w:sz w:val="24"/>
+          <w:szCs w:val="24"/>
+        </w:rPr>
+      </w:pPr>
+    </w:p>
+    <w:p>
+      <w:pPr>
+        <w:jc w:val="center"/>
+        <w:rPr>
+          <w:rFonts w:ascii="Times New Roman" w:hAnsi="Times New Roman" w:cs="Times New Roman"/>
+          <w:sz w:val="24"/>
+          <w:szCs w:val="24"/>
+        </w:rPr>
+      </w:pPr>
+    </w:p>
+    <w:p>
+      <w:pPr>
+        <w:jc w:val="center"/>
+        <w:rPr>
+          <w:rFonts w:ascii="Times New Roman" w:hAnsi="Times New Roman" w:cs="Times New Roman"/>
+          <w:sz w:val="24"/>
+          <w:szCs w:val="24"/>
+        </w:rPr>
+      </w:pPr>
+      <w:r>
+        <w:rPr>
+          <w:rFonts w:ascii="Times New Roman" w:hAnsi="Times New Roman" w:cs="Times New Roman"/>
+          <w:sz w:val="24"/>
+          <w:szCs w:val="24"/>
+        </w:rPr>
         <w:t>Alejandro Arce</w:t>
       </w:r>
     </w:p>
     <w:p>
       <w:pPr>
         <w:jc w:val="center"/>
-      </w:pPr>
-      <w:r>
+        <w:rPr>
+          <w:rFonts w:ascii="Times New Roman" w:hAnsi="Times New Roman" w:cs="Times New Roman"/>
+          <w:sz w:val="24"/>
+          <w:szCs w:val="24"/>
+        </w:rPr>
+      </w:pPr>
+      <w:r>
+        <w:rPr>
+          <w:rFonts w:ascii="Times New Roman" w:hAnsi="Times New Roman" w:cs="Times New Roman"/>
+          <w:sz w:val="24"/>
+          <w:szCs w:val="24"/>
+        </w:rPr>
         <w:t>Duvan Cuero</w:t>
       </w:r>
     </w:p>
     <w:p>
       <w:pPr>
         <w:jc w:val="center"/>
-      </w:pPr>
-    </w:p>
-    <w:p>
-      <w:pPr>
-        <w:jc w:val="center"/>
-      </w:pPr>
-    </w:p>
-    <w:p>
-      <w:pPr>
-        <w:jc w:val="center"/>
-      </w:pPr>
-    </w:p>
-    <w:p>
-      <w:pPr>
-        <w:jc w:val="center"/>
-      </w:pPr>
-    </w:p>
-    <w:p>
-      <w:pPr>
-        <w:jc w:val="center"/>
-      </w:pPr>
-    </w:p>
-    <w:p>
-      <w:pPr>
-        <w:jc w:val="center"/>
-      </w:pPr>
-    </w:p>
-    <w:p>
-      <w:pPr>
-        <w:jc w:val="center"/>
-      </w:pPr>
-    </w:p>
-    <w:p>
-      <w:pPr>
-        <w:jc w:val="center"/>
-      </w:pPr>
-    </w:p>
-    <w:p>
-      <w:pPr>
-        <w:jc w:val="center"/>
-      </w:pPr>
-    </w:p>
-    <w:p>
-      <w:pPr>
-        <w:jc w:val="center"/>
-      </w:pPr>
-    </w:p>
-    <w:p>
-      <w:pPr>
-        <w:jc w:val="center"/>
-      </w:pPr>
-    </w:p>
-    <w:p>
-      <w:pPr>
-        <w:jc w:val="center"/>
-      </w:pPr>
-    </w:p>
-    <w:p>
-      <w:pPr>
-        <w:jc w:val="center"/>
-      </w:pPr>
-    </w:p>
-    <w:p>
-      <w:bookmarkStart w:id="0" w:name="_GoBack"/>
-      <w:bookmarkEnd w:id="0"/>
-    </w:p>
-    <w:p>
-      <w:pPr>
-        <w:jc w:val="center"/>
-      </w:pPr>
-      <w:r>
+        <w:rPr>
+          <w:rFonts w:ascii="Times New Roman" w:hAnsi="Times New Roman" w:cs="Times New Roman"/>
+          <w:sz w:val="24"/>
+          <w:szCs w:val="24"/>
+        </w:rPr>
+      </w:pPr>
+    </w:p>
+    <w:p>
+      <w:pPr>
+        <w:jc w:val="center"/>
+        <w:rPr>
+          <w:rFonts w:ascii="Times New Roman" w:hAnsi="Times New Roman" w:cs="Times New Roman"/>
+          <w:sz w:val="24"/>
+          <w:szCs w:val="24"/>
+        </w:rPr>
+      </w:pPr>
+    </w:p>
+    <w:p>
+      <w:pPr>
+        <w:jc w:val="center"/>
+        <w:rPr>
+          <w:rFonts w:ascii="Times New Roman" w:hAnsi="Times New Roman" w:cs="Times New Roman"/>
+          <w:sz w:val="24"/>
+          <w:szCs w:val="24"/>
+        </w:rPr>
+      </w:pPr>
+    </w:p>
+    <w:p>
+      <w:pPr>
+        <w:jc w:val="center"/>
+        <w:rPr>
+          <w:rFonts w:ascii="Times New Roman" w:hAnsi="Times New Roman" w:cs="Times New Roman"/>
+          <w:sz w:val="24"/>
+          <w:szCs w:val="24"/>
+        </w:rPr>
+      </w:pPr>
+    </w:p>
+    <w:p>
+      <w:pPr>
+        <w:jc w:val="center"/>
+        <w:rPr>
+          <w:rFonts w:ascii="Times New Roman" w:hAnsi="Times New Roman" w:cs="Times New Roman"/>
+          <w:sz w:val="24"/>
+          <w:szCs w:val="24"/>
+        </w:rPr>
+      </w:pPr>
+    </w:p>
+    <w:p>
+      <w:pPr>
+        <w:jc w:val="center"/>
+        <w:rPr>
+          <w:rFonts w:ascii="Times New Roman" w:hAnsi="Times New Roman" w:cs="Times New Roman"/>
+          <w:sz w:val="24"/>
+          <w:szCs w:val="24"/>
+        </w:rPr>
+      </w:pPr>
+    </w:p>
+    <w:p>
+      <w:pPr>
+        <w:jc w:val="center"/>
+        <w:rPr>
+          <w:rFonts w:ascii="Times New Roman" w:hAnsi="Times New Roman" w:cs="Times New Roman"/>
+          <w:sz w:val="24"/>
+          <w:szCs w:val="24"/>
+        </w:rPr>
+      </w:pPr>
+    </w:p>
+    <w:p>
+      <w:pPr>
+        <w:jc w:val="center"/>
+        <w:rPr>
+          <w:rFonts w:ascii="Times New Roman" w:hAnsi="Times New Roman" w:cs="Times New Roman"/>
+          <w:sz w:val="24"/>
+          <w:szCs w:val="24"/>
+        </w:rPr>
+      </w:pPr>
+    </w:p>
+    <w:p>
+      <w:pPr>
+        <w:jc w:val="center"/>
+        <w:rPr>
+          <w:rFonts w:ascii="Times New Roman" w:hAnsi="Times New Roman" w:cs="Times New Roman"/>
+          <w:sz w:val="24"/>
+          <w:szCs w:val="24"/>
+        </w:rPr>
+      </w:pPr>
+    </w:p>
+    <w:p>
+      <w:pPr>
+        <w:jc w:val="center"/>
+        <w:rPr>
+          <w:rFonts w:ascii="Times New Roman" w:hAnsi="Times New Roman" w:cs="Times New Roman"/>
+          <w:sz w:val="24"/>
+          <w:szCs w:val="24"/>
+        </w:rPr>
+      </w:pPr>
+    </w:p>
+    <w:p>
+      <w:pPr>
+        <w:jc w:val="center"/>
+        <w:rPr>
+          <w:rFonts w:ascii="Times New Roman" w:hAnsi="Times New Roman" w:cs="Times New Roman"/>
+          <w:sz w:val="24"/>
+          <w:szCs w:val="24"/>
+        </w:rPr>
+      </w:pPr>
+    </w:p>
+    <w:p>
+      <w:pPr>
+        <w:jc w:val="center"/>
+        <w:rPr>
+          <w:rFonts w:ascii="Times New Roman" w:hAnsi="Times New Roman" w:cs="Times New Roman"/>
+          <w:sz w:val="24"/>
+          <w:szCs w:val="24"/>
+        </w:rPr>
+      </w:pPr>
+    </w:p>
+    <w:p>
+      <w:pPr>
+        <w:jc w:val="center"/>
+        <w:rPr>
+          <w:rFonts w:ascii="Times New Roman" w:hAnsi="Times New Roman" w:cs="Times New Roman"/>
+          <w:sz w:val="24"/>
+          <w:szCs w:val="24"/>
+        </w:rPr>
+      </w:pPr>
+    </w:p>
+    <w:p>
+      <w:pPr>
+        <w:rPr>
+          <w:rFonts w:ascii="Times New Roman" w:hAnsi="Times New Roman" w:cs="Times New Roman"/>
+          <w:sz w:val="24"/>
+          <w:szCs w:val="24"/>
+        </w:rPr>
+      </w:pPr>
+    </w:p>
+    <w:p>
+      <w:pPr>
+        <w:jc w:val="center"/>
+        <w:rPr>
+          <w:rFonts w:ascii="Times New Roman" w:hAnsi="Times New Roman" w:cs="Times New Roman"/>
+          <w:sz w:val="24"/>
+          <w:szCs w:val="24"/>
+        </w:rPr>
+      </w:pPr>
+      <w:r>
+        <w:rPr>
+          <w:rFonts w:ascii="Times New Roman" w:hAnsi="Times New Roman" w:cs="Times New Roman"/>
+          <w:sz w:val="24"/>
+          <w:szCs w:val="24"/>
+        </w:rPr>
         <w:t>Universidad ICESI</w:t>
       </w:r>
     </w:p>
     <w:p>
       <w:pPr>
         <w:jc w:val="center"/>
-      </w:pPr>
-      <w:r>
+        <w:rPr>
+          <w:rFonts w:ascii="Times New Roman" w:hAnsi="Times New Roman" w:cs="Times New Roman"/>
+          <w:sz w:val="24"/>
+          <w:szCs w:val="24"/>
+        </w:rPr>
+      </w:pPr>
+      <w:r>
+        <w:rPr>
+          <w:rFonts w:ascii="Times New Roman" w:hAnsi="Times New Roman" w:cs="Times New Roman"/>
+          <w:sz w:val="24"/>
+          <w:szCs w:val="24"/>
+        </w:rPr>
         <w:t>Algoritmos y Estructuras de datos</w:t>
       </w:r>
     </w:p>
     <w:p>
       <w:pPr>
         <w:jc w:val="center"/>
-      </w:pPr>
-      <w:r>
+        <w:rPr>
+          <w:rFonts w:ascii="Times New Roman" w:hAnsi="Times New Roman" w:cs="Times New Roman"/>
+          <w:sz w:val="24"/>
+          <w:szCs w:val="24"/>
+        </w:rPr>
+      </w:pPr>
+      <w:r>
+        <w:rPr>
+          <w:rFonts w:ascii="Times New Roman" w:hAnsi="Times New Roman" w:cs="Times New Roman"/>
+          <w:sz w:val="24"/>
+          <w:szCs w:val="24"/>
+        </w:rPr>
         <w:t>Santiago de Cali</w:t>
       </w:r>
     </w:p>
     <w:p>
       <w:pPr>
         <w:jc w:val="center"/>
-      </w:pPr>
-      <w:r>
+        <w:rPr>
+          <w:rFonts w:ascii="Times New Roman" w:hAnsi="Times New Roman" w:cs="Times New Roman"/>
+          <w:sz w:val="24"/>
+          <w:szCs w:val="24"/>
+        </w:rPr>
+      </w:pPr>
+      <w:r>
+        <w:rPr>
+          <w:rFonts w:ascii="Times New Roman" w:hAnsi="Times New Roman" w:cs="Times New Roman"/>
+          <w:sz w:val="24"/>
+          <w:szCs w:val="24"/>
+        </w:rPr>
+        <w:lastRenderedPageBreak/>
         <w:t>Noviembre 2020</w:t>
       </w:r>
     </w:p>
@@ -172,26 +353,37 @@
         <w:pStyle w:val="Ttulo"/>
         <w:jc w:val="center"/>
         <w:rPr>
+          <w:rFonts w:ascii="Times New Roman" w:hAnsi="Times New Roman" w:cs="Times New Roman"/>
+          <w:sz w:val="24"/>
+          <w:szCs w:val="24"/>
           <w:lang w:val="es-ES"/>
         </w:rPr>
       </w:pPr>
       <w:r>
         <w:rPr>
+          <w:rFonts w:ascii="Times New Roman" w:hAnsi="Times New Roman" w:cs="Times New Roman"/>
+          <w:sz w:val="24"/>
+          <w:szCs w:val="24"/>
           <w:lang w:val="es-ES"/>
         </w:rPr>
-        <w:lastRenderedPageBreak/>
         <w:t>Método de la Ingeniería</w:t>
       </w:r>
     </w:p>
     <w:p>
       <w:pPr>
         <w:rPr>
+          <w:rFonts w:ascii="Times New Roman" w:hAnsi="Times New Roman" w:cs="Times New Roman"/>
+          <w:sz w:val="24"/>
+          <w:szCs w:val="24"/>
           <w:lang w:val="es-ES"/>
         </w:rPr>
       </w:pPr>
       <w:r>
         <w:rPr>
-          <w:color w:val="000000" w:themeColor="text1"/>
+          <w:rFonts w:ascii="Times New Roman" w:hAnsi="Times New Roman" w:cs="Times New Roman"/>
+          <w:color w:val="000000" w:themeColor="text1"/>
+          <w:sz w:val="24"/>
+          <w:szCs w:val="24"/>
           <w:lang w:val="es-ES"/>
         </w:rPr>
         <w:t>Definición del problema:</w:t>
@@ -200,27 +392,39 @@
     <w:p>
       <w:pPr>
         <w:rPr>
-          <w:color w:val="000000" w:themeColor="text1"/>
+          <w:rFonts w:ascii="Times New Roman" w:hAnsi="Times New Roman" w:cs="Times New Roman"/>
+          <w:color w:val="000000" w:themeColor="text1"/>
+          <w:sz w:val="24"/>
+          <w:szCs w:val="24"/>
           <w:lang w:val="es-ES"/>
         </w:rPr>
       </w:pPr>
       <w:r>
         <w:rPr>
-          <w:color w:val="000000" w:themeColor="text1"/>
+          <w:rFonts w:ascii="Times New Roman" w:hAnsi="Times New Roman" w:cs="Times New Roman"/>
+          <w:color w:val="000000" w:themeColor="text1"/>
+          <w:sz w:val="24"/>
+          <w:szCs w:val="24"/>
           <w:lang w:val="es-ES"/>
         </w:rPr>
         <w:t>Juez Online:</w:t>
       </w:r>
       <w:r>
         <w:rPr>
-          <w:color w:val="000000" w:themeColor="text1"/>
+          <w:rFonts w:ascii="Times New Roman" w:hAnsi="Times New Roman" w:cs="Times New Roman"/>
+          <w:color w:val="000000" w:themeColor="text1"/>
+          <w:sz w:val="24"/>
+          <w:szCs w:val="24"/>
         </w:rPr>
         <w:t xml:space="preserve"> </w:t>
       </w:r>
-      <w:hyperlink r:id="rId4" w:history="1">
+      <w:hyperlink r:id="rId5" w:history="1">
         <w:r>
           <w:rPr>
             <w:rStyle w:val="Hipervnculo"/>
+            <w:rFonts w:ascii="Times New Roman" w:hAnsi="Times New Roman" w:cs="Times New Roman"/>
+            <w:sz w:val="24"/>
+            <w:szCs w:val="24"/>
             <w:lang w:val="es-ES"/>
           </w:rPr>
           <w:t>https://www.hackerearth.com/practice/algorithms/graphs/depth-first-search/practice-problems/algorithm/bishu-and-his-girlfriend/</w:t>
@@ -230,19 +434,31 @@
     <w:p>
       <w:pPr>
         <w:rPr>
-          <w:color w:val="000000" w:themeColor="text1"/>
-        </w:rPr>
-      </w:pPr>
-    </w:p>
-    <w:p>
-      <w:pPr>
-        <w:rPr>
-          <w:color w:val="000000" w:themeColor="text1"/>
-        </w:rPr>
-      </w:pPr>
-      <w:r>
-        <w:rPr>
-          <w:color w:val="000000" w:themeColor="text1"/>
+          <w:rFonts w:ascii="Times New Roman" w:hAnsi="Times New Roman" w:cs="Times New Roman"/>
+          <w:b/>
+          <w:color w:val="000000" w:themeColor="text1"/>
+          <w:sz w:val="24"/>
+          <w:szCs w:val="24"/>
+        </w:rPr>
+      </w:pPr>
+    </w:p>
+    <w:p>
+      <w:pPr>
+        <w:rPr>
+          <w:rFonts w:ascii="Times New Roman" w:hAnsi="Times New Roman" w:cs="Times New Roman"/>
+          <w:b/>
+          <w:color w:val="000000" w:themeColor="text1"/>
+          <w:sz w:val="24"/>
+          <w:szCs w:val="24"/>
+        </w:rPr>
+      </w:pPr>
+      <w:r>
+        <w:rPr>
+          <w:rFonts w:ascii="Times New Roman" w:hAnsi="Times New Roman" w:cs="Times New Roman"/>
+          <w:b/>
+          <w:color w:val="000000" w:themeColor="text1"/>
+          <w:sz w:val="24"/>
+          <w:szCs w:val="24"/>
         </w:rPr>
         <w:t>Fase 1. Identificación del problema</w:t>
       </w:r>
@@ -250,18 +466,27 @@
     <w:p>
       <w:pPr>
         <w:rPr>
-          <w:color w:val="000000" w:themeColor="text1"/>
-        </w:rPr>
-      </w:pPr>
-      <w:r>
-        <w:rPr>
-          <w:color w:val="000000" w:themeColor="text1"/>
+          <w:rFonts w:ascii="Times New Roman" w:hAnsi="Times New Roman" w:cs="Times New Roman"/>
+          <w:color w:val="000000" w:themeColor="text1"/>
+          <w:sz w:val="24"/>
+          <w:szCs w:val="24"/>
+        </w:rPr>
+      </w:pPr>
+      <w:r>
+        <w:rPr>
+          <w:rFonts w:ascii="Times New Roman" w:hAnsi="Times New Roman" w:cs="Times New Roman"/>
+          <w:color w:val="000000" w:themeColor="text1"/>
+          <w:sz w:val="24"/>
+          <w:szCs w:val="24"/>
         </w:rPr>
         <w:t>El problema que se intenta resolver en este pro</w:t>
       </w:r>
       <w:r>
         <w:rPr>
-          <w:color w:val="000000" w:themeColor="text1"/>
+          <w:rFonts w:ascii="Times New Roman" w:hAnsi="Times New Roman" w:cs="Times New Roman"/>
+          <w:color w:val="000000" w:themeColor="text1"/>
+          <w:sz w:val="24"/>
+          <w:szCs w:val="24"/>
         </w:rPr>
         <w:t>blema de programación competitiva es, ¿Cuál es la mujer más cercana al país de Bishu para que este acepte su propuesta de matrimonio?</w:t>
       </w:r>
@@ -269,12 +494,20 @@
     <w:p>
       <w:pPr>
         <w:rPr>
-          <w:color w:val="000000" w:themeColor="text1"/>
-        </w:rPr>
-      </w:pPr>
-      <w:r>
-        <w:rPr>
-          <w:color w:val="000000" w:themeColor="text1"/>
+          <w:rFonts w:ascii="Times New Roman" w:hAnsi="Times New Roman" w:cs="Times New Roman"/>
+          <w:b/>
+          <w:color w:val="000000" w:themeColor="text1"/>
+          <w:sz w:val="24"/>
+          <w:szCs w:val="24"/>
+        </w:rPr>
+      </w:pPr>
+      <w:r>
+        <w:rPr>
+          <w:rFonts w:ascii="Times New Roman" w:hAnsi="Times New Roman" w:cs="Times New Roman"/>
+          <w:b/>
+          <w:color w:val="000000" w:themeColor="text1"/>
+          <w:sz w:val="24"/>
+          <w:szCs w:val="24"/>
         </w:rPr>
         <w:t xml:space="preserve">Fase 2. Recolección de información </w:t>
       </w:r>
@@ -282,26 +515,36 @@
     <w:p>
       <w:pPr>
         <w:rPr>
-          <w:color w:val="000000" w:themeColor="text1"/>
-        </w:rPr>
-      </w:pPr>
-      <w:r>
-        <w:rPr>
-          <w:color w:val="000000" w:themeColor="text1"/>
+          <w:rFonts w:ascii="Times New Roman" w:hAnsi="Times New Roman" w:cs="Times New Roman"/>
+          <w:color w:val="000000" w:themeColor="text1"/>
+          <w:sz w:val="24"/>
+          <w:szCs w:val="24"/>
+        </w:rPr>
+      </w:pPr>
+      <w:r>
+        <w:rPr>
+          <w:rFonts w:ascii="Times New Roman" w:hAnsi="Times New Roman" w:cs="Times New Roman"/>
+          <w:color w:val="000000" w:themeColor="text1"/>
+          <w:sz w:val="24"/>
+          <w:szCs w:val="24"/>
         </w:rPr>
         <w:t xml:space="preserve">El enunciado del problema nos da la mayor parte de la información necesaria para resolver este </w:t>
       </w:r>
-      <w:proofErr w:type="gramStart"/>
-      <w:r>
-        <w:rPr>
-          <w:color w:val="000000" w:themeColor="text1"/>
-        </w:rPr>
-        <w:t>problema</w:t>
-      </w:r>
-      <w:proofErr w:type="gramEnd"/>
-      <w:r>
-        <w:rPr>
-          <w:color w:val="000000" w:themeColor="text1"/>
+      <w:r>
+        <w:rPr>
+          <w:rFonts w:ascii="Times New Roman" w:hAnsi="Times New Roman" w:cs="Times New Roman"/>
+          <w:color w:val="000000" w:themeColor="text1"/>
+          <w:sz w:val="24"/>
+          <w:szCs w:val="24"/>
+        </w:rPr>
+        <w:t>problema,</w:t>
+      </w:r>
+      <w:r>
+        <w:rPr>
+          <w:rFonts w:ascii="Times New Roman" w:hAnsi="Times New Roman" w:cs="Times New Roman"/>
+          <w:color w:val="000000" w:themeColor="text1"/>
+          <w:sz w:val="24"/>
+          <w:szCs w:val="24"/>
         </w:rPr>
         <w:t xml:space="preserve"> pero aun así aclararemos que es un grafo ya que la solución del problema gira entorno a estos:</w:t>
       </w:r>
@@ -309,24 +552,33 @@
     <w:p>
       <w:pPr>
         <w:rPr>
-          <w:color w:val="000000" w:themeColor="text1"/>
-        </w:rPr>
-      </w:pPr>
-    </w:p>
-    <w:p>
-      <w:pPr>
-        <w:rPr>
+          <w:rFonts w:ascii="Times New Roman" w:hAnsi="Times New Roman" w:cs="Times New Roman"/>
+          <w:color w:val="000000" w:themeColor="text1"/>
+          <w:sz w:val="24"/>
+          <w:szCs w:val="24"/>
+        </w:rPr>
+      </w:pPr>
+    </w:p>
+    <w:p>
+      <w:pPr>
+        <w:rPr>
+          <w:rFonts w:ascii="Times New Roman" w:hAnsi="Times New Roman" w:cs="Times New Roman"/>
           <w:b/>
           <w:i/>
           <w:color w:val="000000" w:themeColor="text1"/>
+          <w:sz w:val="24"/>
+          <w:szCs w:val="24"/>
           <w:u w:val="single"/>
         </w:rPr>
       </w:pPr>
       <w:r>
         <w:rPr>
+          <w:rFonts w:ascii="Times New Roman" w:hAnsi="Times New Roman" w:cs="Times New Roman"/>
           <w:b/>
           <w:i/>
           <w:color w:val="000000" w:themeColor="text1"/>
+          <w:sz w:val="24"/>
+          <w:szCs w:val="24"/>
           <w:u w:val="single"/>
         </w:rPr>
         <w:t>Teoría de grafos:</w:t>
@@ -339,29 +591,20 @@
         <w:spacing w:before="225" w:beforeAutospacing="0" w:after="225" w:afterAutospacing="0" w:line="345" w:lineRule="atLeast"/>
         <w:jc w:val="both"/>
         <w:rPr>
-          <w:rFonts w:ascii="Arial" w:hAnsi="Arial" w:cs="Arial"/>
           <w:color w:val="404040"/>
-          <w:sz w:val="21"/>
-          <w:szCs w:val="21"/>
-        </w:rPr>
-      </w:pPr>
-      <w:r>
-        <w:rPr>
-          <w:rFonts w:ascii="Arial" w:hAnsi="Arial" w:cs="Arial"/>
+        </w:rPr>
+      </w:pPr>
+      <w:r>
+        <w:rPr>
           <w:color w:val="404040"/>
-          <w:sz w:val="21"/>
-          <w:szCs w:val="21"/>
         </w:rPr>
         <w:t>un tipo de </w:t>
       </w:r>
-      <w:hyperlink r:id="rId5" w:tgtFrame="_blank" w:history="1">
+      <w:hyperlink r:id="rId6" w:tgtFrame="_blank" w:history="1">
         <w:r>
           <w:rPr>
             <w:rStyle w:val="Hipervnculo"/>
-            <w:rFonts w:ascii="Arial" w:hAnsi="Arial" w:cs="Arial"/>
             <w:color w:val="1A5893"/>
-            <w:sz w:val="21"/>
-            <w:szCs w:val="21"/>
             <w:u w:val="none"/>
           </w:rPr>
           <w:t>estructura de datos</w:t>
@@ -369,29 +612,20 @@
       </w:hyperlink>
       <w:r>
         <w:rPr>
-          <w:rFonts w:ascii="Arial" w:hAnsi="Arial" w:cs="Arial"/>
           <w:color w:val="404040"/>
-          <w:sz w:val="21"/>
-          <w:szCs w:val="21"/>
         </w:rPr>
         <w:t>. Podemos definir los grafos como un </w:t>
       </w:r>
       <w:r>
         <w:rPr>
           <w:rStyle w:val="Textoennegrita"/>
-          <w:rFonts w:ascii="Arial" w:hAnsi="Arial" w:cs="Arial"/>
           <w:color w:val="404040"/>
-          <w:sz w:val="21"/>
-          <w:szCs w:val="21"/>
         </w:rPr>
         <w:t>conjunto de vértices o nodos unidos por enlaces llamados aristas o arcos</w:t>
       </w:r>
       <w:r>
         <w:rPr>
-          <w:rFonts w:ascii="Arial" w:hAnsi="Arial" w:cs="Arial"/>
           <w:color w:val="404040"/>
-          <w:sz w:val="21"/>
-          <w:szCs w:val="21"/>
         </w:rPr>
         <w:t>, que permiten representar relaciones binarias entre elementos de un conjunto.</w:t>
       </w:r>
@@ -403,37 +637,25 @@
         <w:spacing w:before="225" w:beforeAutospacing="0" w:after="225" w:afterAutospacing="0" w:line="345" w:lineRule="atLeast"/>
         <w:jc w:val="both"/>
         <w:rPr>
-          <w:rFonts w:ascii="Arial" w:hAnsi="Arial" w:cs="Arial"/>
           <w:color w:val="404040"/>
-          <w:sz w:val="21"/>
-          <w:szCs w:val="21"/>
-        </w:rPr>
-      </w:pPr>
-      <w:r>
-        <w:rPr>
-          <w:rFonts w:ascii="Arial" w:hAnsi="Arial" w:cs="Arial"/>
+        </w:rPr>
+      </w:pPr>
+      <w:r>
+        <w:rPr>
           <w:color w:val="404040"/>
-          <w:sz w:val="21"/>
-          <w:szCs w:val="21"/>
         </w:rPr>
         <w:t>El estudio de los grafos se estudia en una teoría o disciplina denominada </w:t>
       </w:r>
       <w:r>
         <w:rPr>
           <w:rStyle w:val="Textoennegrita"/>
-          <w:rFonts w:ascii="Arial" w:hAnsi="Arial" w:cs="Arial"/>
           <w:color w:val="404040"/>
-          <w:sz w:val="21"/>
-          <w:szCs w:val="21"/>
         </w:rPr>
         <w:t>teoría de grafos</w:t>
       </w:r>
       <w:r>
         <w:rPr>
-          <w:rFonts w:ascii="Arial" w:hAnsi="Arial" w:cs="Arial"/>
           <w:color w:val="404040"/>
-          <w:sz w:val="21"/>
-          <w:szCs w:val="21"/>
         </w:rPr>
         <w:t>. La teoría de grafos es una teoría vital en el mundo de la informática en la que se tratan no solo temas relacionados con las características o los tipos de grafos, si no con su implementación mediante un lenguaje de programación.</w:t>
       </w:r>
@@ -441,17 +663,23 @@
     <w:p>
       <w:pPr>
         <w:rPr>
-          <w:color w:val="000000" w:themeColor="text1"/>
-        </w:rPr>
-      </w:pPr>
-      <w:r>
-        <w:rPr>
+          <w:rFonts w:ascii="Times New Roman" w:hAnsi="Times New Roman" w:cs="Times New Roman"/>
+          <w:color w:val="000000" w:themeColor="text1"/>
+          <w:sz w:val="24"/>
+          <w:szCs w:val="24"/>
+        </w:rPr>
+      </w:pPr>
+      <w:r>
+        <w:rPr>
+          <w:rFonts w:ascii="Times New Roman" w:hAnsi="Times New Roman" w:cs="Times New Roman"/>
           <w:noProof/>
+          <w:sz w:val="24"/>
+          <w:szCs w:val="24"/>
         </w:rPr>
         <w:drawing>
           <wp:inline distT="0" distB="0" distL="0" distR="0" wp14:anchorId="3778A445" wp14:editId="5513E9F9">
-            <wp:extent cx="4088130" cy="2578788"/>
-            <wp:effectExtent l="0" t="0" r="7620" b="0"/>
+            <wp:extent cx="3522896" cy="2222239"/>
+            <wp:effectExtent l="0" t="0" r="1905" b="6985"/>
             <wp:docPr id="1" name="Imagen 1"/>
             <wp:cNvGraphicFramePr>
               <a:graphicFrameLocks xmlns:a="http://schemas.openxmlformats.org/drawingml/2006/main" noChangeAspect="1"/>
@@ -464,7 +692,7 @@
                     <pic:cNvPicPr/>
                   </pic:nvPicPr>
                   <pic:blipFill>
-                    <a:blip r:embed="rId6"/>
+                    <a:blip r:embed="rId7"/>
                     <a:stretch>
                       <a:fillRect/>
                     </a:stretch>
@@ -472,7 +700,7 @@
                   <pic:spPr>
                     <a:xfrm>
                       <a:off x="0" y="0"/>
-                      <a:ext cx="4097158" cy="2584483"/>
+                      <a:ext cx="3548404" cy="2238330"/>
                     </a:xfrm>
                     <a:prstGeom prst="rect">
                       <a:avLst/>
@@ -488,16 +716,381 @@
     <w:p>
       <w:pPr>
         <w:rPr>
-          <w:color w:val="000000" w:themeColor="text1"/>
-        </w:rPr>
-      </w:pPr>
-      <w:r>
-        <w:rPr>
-          <w:color w:val="000000" w:themeColor="text1"/>
+          <w:rFonts w:ascii="Times New Roman" w:hAnsi="Times New Roman" w:cs="Times New Roman"/>
+          <w:b/>
+          <w:color w:val="000000" w:themeColor="text1"/>
+          <w:sz w:val="24"/>
+          <w:szCs w:val="24"/>
+        </w:rPr>
+      </w:pPr>
+      <w:r>
+        <w:rPr>
+          <w:rFonts w:ascii="Times New Roman" w:hAnsi="Times New Roman" w:cs="Times New Roman"/>
+          <w:b/>
+          <w:color w:val="000000" w:themeColor="text1"/>
+          <w:sz w:val="24"/>
+          <w:szCs w:val="24"/>
         </w:rPr>
         <w:lastRenderedPageBreak/>
         <w:t>Fase 3. Búsqueda de soluciones creativas</w:t>
       </w:r>
+    </w:p>
+    <w:p>
+      <w:pPr>
+        <w:rPr>
+          <w:rFonts w:ascii="Times New Roman" w:hAnsi="Times New Roman" w:cs="Times New Roman"/>
+          <w:color w:val="000000" w:themeColor="text1"/>
+          <w:sz w:val="24"/>
+          <w:szCs w:val="24"/>
+        </w:rPr>
+      </w:pPr>
+      <w:r>
+        <w:rPr>
+          <w:rFonts w:ascii="Times New Roman" w:hAnsi="Times New Roman" w:cs="Times New Roman"/>
+          <w:color w:val="000000" w:themeColor="text1"/>
+          <w:sz w:val="24"/>
+          <w:szCs w:val="24"/>
+        </w:rPr>
+        <w:t xml:space="preserve">Para resolver este problema podríamos bien usar </w:t>
+      </w:r>
+      <w:r>
+        <w:rPr>
+          <w:rFonts w:ascii="Times New Roman" w:hAnsi="Times New Roman" w:cs="Times New Roman"/>
+          <w:color w:val="000000" w:themeColor="text1"/>
+          <w:sz w:val="24"/>
+          <w:szCs w:val="24"/>
+        </w:rPr>
+        <w:t>uno de los dos siguientes algoritmos de la teoría de grafos:</w:t>
+      </w:r>
+    </w:p>
+    <w:p>
+      <w:pPr>
+        <w:pStyle w:val="Prrafodelista"/>
+        <w:numPr>
+          <w:ilvl w:val="0"/>
+          <w:numId w:val="1"/>
+        </w:numPr>
+        <w:rPr>
+          <w:rFonts w:ascii="Times New Roman" w:hAnsi="Times New Roman" w:cs="Times New Roman"/>
+          <w:color w:val="000000" w:themeColor="text1"/>
+          <w:sz w:val="24"/>
+          <w:szCs w:val="24"/>
+          <w:u w:val="single"/>
+        </w:rPr>
+      </w:pPr>
+      <w:r>
+        <w:rPr>
+          <w:rFonts w:ascii="Times New Roman" w:hAnsi="Times New Roman" w:cs="Times New Roman"/>
+          <w:color w:val="000000" w:themeColor="text1"/>
+          <w:sz w:val="24"/>
+          <w:szCs w:val="24"/>
+          <w:u w:val="single"/>
+        </w:rPr>
+        <w:t>DFS</w:t>
+      </w:r>
+    </w:p>
+    <w:p>
+      <w:pPr>
+        <w:pStyle w:val="Prrafodelista"/>
+        <w:numPr>
+          <w:ilvl w:val="0"/>
+          <w:numId w:val="1"/>
+        </w:numPr>
+        <w:rPr>
+          <w:rFonts w:ascii="Times New Roman" w:hAnsi="Times New Roman" w:cs="Times New Roman"/>
+          <w:color w:val="000000" w:themeColor="text1"/>
+          <w:sz w:val="24"/>
+          <w:szCs w:val="24"/>
+          <w:u w:val="single"/>
+        </w:rPr>
+      </w:pPr>
+      <w:r>
+        <w:rPr>
+          <w:rFonts w:ascii="Times New Roman" w:hAnsi="Times New Roman" w:cs="Times New Roman"/>
+          <w:color w:val="000000" w:themeColor="text1"/>
+          <w:sz w:val="24"/>
+          <w:szCs w:val="24"/>
+          <w:u w:val="single"/>
+        </w:rPr>
+        <w:t>BFS</w:t>
+      </w:r>
+    </w:p>
+    <w:p>
+      <w:pPr>
+        <w:rPr>
+          <w:rFonts w:ascii="Times New Roman" w:hAnsi="Times New Roman" w:cs="Times New Roman"/>
+          <w:color w:val="000000" w:themeColor="text1"/>
+          <w:sz w:val="24"/>
+          <w:szCs w:val="24"/>
+        </w:rPr>
+      </w:pPr>
+      <w:r>
+        <w:rPr>
+          <w:rFonts w:ascii="Times New Roman" w:hAnsi="Times New Roman" w:cs="Times New Roman"/>
+          <w:color w:val="000000" w:themeColor="text1"/>
+          <w:sz w:val="24"/>
+          <w:szCs w:val="24"/>
+        </w:rPr>
+        <w:t>Existen otras alternativas menos eficientes, pero consideramos que estos métodos son los mas adecuados para el mundo del problema</w:t>
+      </w:r>
+    </w:p>
+    <w:p>
+      <w:pPr>
+        <w:rPr>
+          <w:rFonts w:ascii="Times New Roman" w:hAnsi="Times New Roman" w:cs="Times New Roman"/>
+          <w:b/>
+          <w:bCs/>
+          <w:color w:val="000000"/>
+          <w:sz w:val="24"/>
+          <w:szCs w:val="24"/>
+        </w:rPr>
+      </w:pPr>
+      <w:r>
+        <w:rPr>
+          <w:rFonts w:ascii="Times New Roman" w:hAnsi="Times New Roman" w:cs="Times New Roman"/>
+          <w:b/>
+          <w:color w:val="000000" w:themeColor="text1"/>
+          <w:sz w:val="24"/>
+          <w:szCs w:val="24"/>
+        </w:rPr>
+        <w:t>Fase 4.</w:t>
+      </w:r>
+      <w:r>
+        <w:rPr>
+          <w:rFonts w:ascii="Times New Roman" w:hAnsi="Times New Roman" w:cs="Times New Roman"/>
+          <w:b/>
+          <w:bCs/>
+          <w:color w:val="000000"/>
+          <w:sz w:val="24"/>
+          <w:szCs w:val="24"/>
+        </w:rPr>
+        <w:t xml:space="preserve"> </w:t>
+      </w:r>
+      <w:r>
+        <w:rPr>
+          <w:rFonts w:ascii="Times New Roman" w:hAnsi="Times New Roman" w:cs="Times New Roman"/>
+          <w:b/>
+          <w:bCs/>
+          <w:color w:val="000000"/>
+          <w:sz w:val="24"/>
+          <w:szCs w:val="24"/>
+        </w:rPr>
+        <w:t> Transición de la formulación de ideas a los diseños preliminares</w:t>
+      </w:r>
+      <w:r>
+        <w:rPr>
+          <w:rFonts w:ascii="Times New Roman" w:hAnsi="Times New Roman" w:cs="Times New Roman"/>
+          <w:b/>
+          <w:bCs/>
+          <w:color w:val="000000"/>
+          <w:sz w:val="24"/>
+          <w:szCs w:val="24"/>
+        </w:rPr>
+        <w:t>.</w:t>
+      </w:r>
+    </w:p>
+    <w:p>
+      <w:pPr>
+        <w:rPr>
+          <w:rFonts w:ascii="Times New Roman" w:hAnsi="Times New Roman" w:cs="Times New Roman"/>
+          <w:bCs/>
+          <w:color w:val="000000"/>
+          <w:sz w:val="24"/>
+          <w:szCs w:val="24"/>
+        </w:rPr>
+      </w:pPr>
+      <w:r>
+        <w:rPr>
+          <w:rFonts w:ascii="Times New Roman" w:hAnsi="Times New Roman" w:cs="Times New Roman"/>
+          <w:b/>
+          <w:bCs/>
+          <w:i/>
+          <w:color w:val="000000"/>
+          <w:sz w:val="24"/>
+          <w:szCs w:val="24"/>
+          <w:u w:val="single"/>
+        </w:rPr>
+        <w:t xml:space="preserve">DFS: </w:t>
+      </w:r>
+      <w:r>
+        <w:rPr>
+          <w:rFonts w:ascii="Times New Roman" w:hAnsi="Times New Roman" w:cs="Times New Roman"/>
+          <w:bCs/>
+          <w:color w:val="000000"/>
+          <w:sz w:val="24"/>
+          <w:szCs w:val="24"/>
+        </w:rPr>
+        <w:t xml:space="preserve">Búsqueda por profundidad, como su complejidad algorítmica depende de la profundidad del grafo puede ser ineficiente al ser usado en grafos o arboles con gran </w:t>
+      </w:r>
+      <w:r>
+        <w:rPr>
+          <w:rFonts w:ascii="Times New Roman" w:hAnsi="Times New Roman" w:cs="Times New Roman"/>
+          <w:bCs/>
+          <w:color w:val="000000"/>
+          <w:sz w:val="24"/>
+          <w:szCs w:val="24"/>
+        </w:rPr>
+        <w:t>profundidad,</w:t>
+      </w:r>
+      <w:r>
+        <w:rPr>
+          <w:rFonts w:ascii="Times New Roman" w:hAnsi="Times New Roman" w:cs="Times New Roman"/>
+          <w:bCs/>
+          <w:color w:val="000000"/>
+          <w:sz w:val="24"/>
+          <w:szCs w:val="24"/>
+        </w:rPr>
+        <w:t xml:space="preserve"> pero en este mundo del problema no es muy relevante </w:t>
+      </w:r>
+    </w:p>
+    <w:p>
+      <w:pPr>
+        <w:rPr>
+          <w:rFonts w:ascii="Times New Roman" w:hAnsi="Times New Roman" w:cs="Times New Roman"/>
+          <w:bCs/>
+          <w:color w:val="000000"/>
+          <w:sz w:val="24"/>
+          <w:szCs w:val="24"/>
+        </w:rPr>
+      </w:pPr>
+      <w:r>
+        <w:rPr>
+          <w:rFonts w:ascii="Times New Roman" w:hAnsi="Times New Roman" w:cs="Times New Roman"/>
+          <w:b/>
+          <w:bCs/>
+          <w:i/>
+          <w:color w:val="000000"/>
+          <w:sz w:val="24"/>
+          <w:szCs w:val="24"/>
+          <w:u w:val="single"/>
+        </w:rPr>
+        <w:t>BFS:</w:t>
+      </w:r>
+      <w:r>
+        <w:rPr>
+          <w:rFonts w:ascii="Times New Roman" w:hAnsi="Times New Roman" w:cs="Times New Roman"/>
+          <w:bCs/>
+          <w:color w:val="000000"/>
+          <w:sz w:val="24"/>
+          <w:szCs w:val="24"/>
+        </w:rPr>
+        <w:t xml:space="preserve"> Búsqueda por anchura, su complejidad temporal no es tan </w:t>
+      </w:r>
+      <w:proofErr w:type="gramStart"/>
+      <w:r>
+        <w:rPr>
+          <w:rFonts w:ascii="Times New Roman" w:hAnsi="Times New Roman" w:cs="Times New Roman"/>
+          <w:bCs/>
+          <w:color w:val="000000"/>
+          <w:sz w:val="24"/>
+          <w:szCs w:val="24"/>
+        </w:rPr>
+        <w:t>alta</w:t>
+      </w:r>
+      <w:proofErr w:type="gramEnd"/>
+      <w:r>
+        <w:rPr>
+          <w:rFonts w:ascii="Times New Roman" w:hAnsi="Times New Roman" w:cs="Times New Roman"/>
+          <w:bCs/>
+          <w:color w:val="000000"/>
+          <w:sz w:val="24"/>
+          <w:szCs w:val="24"/>
+        </w:rPr>
+        <w:t xml:space="preserve"> pero es un poco mas complejo </w:t>
+      </w:r>
+      <w:r>
+        <w:rPr>
+          <w:rFonts w:ascii="Times New Roman" w:hAnsi="Times New Roman" w:cs="Times New Roman"/>
+          <w:bCs/>
+          <w:color w:val="000000"/>
+          <w:sz w:val="24"/>
+          <w:szCs w:val="24"/>
+        </w:rPr>
+        <w:t>de adaptar al mundo del problema.</w:t>
+      </w:r>
+    </w:p>
+    <w:p>
+      <w:pPr>
+        <w:rPr>
+          <w:rFonts w:ascii="Times New Roman" w:hAnsi="Times New Roman" w:cs="Times New Roman"/>
+          <w:b/>
+          <w:color w:val="000000" w:themeColor="text1"/>
+          <w:sz w:val="24"/>
+          <w:szCs w:val="24"/>
+        </w:rPr>
+      </w:pPr>
+      <w:r>
+        <w:rPr>
+          <w:rFonts w:ascii="Times New Roman" w:hAnsi="Times New Roman" w:cs="Times New Roman"/>
+          <w:b/>
+          <w:color w:val="000000" w:themeColor="text1"/>
+          <w:sz w:val="24"/>
+          <w:szCs w:val="24"/>
+        </w:rPr>
+        <w:t>Fase 5. Evaluación y Selección de la mejor solución.</w:t>
+      </w:r>
+    </w:p>
+    <w:p>
+      <w:pPr>
+        <w:rPr>
+          <w:rFonts w:ascii="Times New Roman" w:hAnsi="Times New Roman" w:cs="Times New Roman"/>
+          <w:color w:val="000000" w:themeColor="text1"/>
+          <w:sz w:val="24"/>
+          <w:szCs w:val="24"/>
+        </w:rPr>
+      </w:pPr>
+      <w:r>
+        <w:rPr>
+          <w:rFonts w:ascii="Times New Roman" w:hAnsi="Times New Roman" w:cs="Times New Roman"/>
+          <w:color w:val="000000" w:themeColor="text1"/>
+          <w:sz w:val="24"/>
+          <w:szCs w:val="24"/>
+        </w:rPr>
+        <w:t>A pesar de que ambos algoritmos pueden ser utilizados para resolver el problema nos inclinamos en utilizar DFS ya que como desarrolladores consideramos que este puede ser implementado de forma más sencilla.</w:t>
+      </w:r>
+    </w:p>
+    <w:p>
+      <w:pPr>
+        <w:rPr>
+          <w:rFonts w:ascii="Times New Roman" w:hAnsi="Times New Roman" w:cs="Times New Roman"/>
+          <w:b/>
+          <w:color w:val="000000" w:themeColor="text1"/>
+          <w:sz w:val="24"/>
+          <w:szCs w:val="24"/>
+        </w:rPr>
+      </w:pPr>
+      <w:r>
+        <w:rPr>
+          <w:rFonts w:ascii="Times New Roman" w:hAnsi="Times New Roman" w:cs="Times New Roman"/>
+          <w:b/>
+          <w:color w:val="000000" w:themeColor="text1"/>
+          <w:sz w:val="24"/>
+          <w:szCs w:val="24"/>
+        </w:rPr>
+        <w:t>Fase 6. Preparación de reporte y especificaciones</w:t>
+      </w:r>
+      <w:r>
+        <w:rPr>
+          <w:rFonts w:ascii="Times New Roman" w:hAnsi="Times New Roman" w:cs="Times New Roman"/>
+          <w:b/>
+          <w:color w:val="000000" w:themeColor="text1"/>
+          <w:sz w:val="24"/>
+          <w:szCs w:val="24"/>
+        </w:rPr>
+        <w:t>.</w:t>
+      </w:r>
+    </w:p>
+    <w:p>
+      <w:pPr>
+        <w:rPr>
+          <w:rFonts w:ascii="Times New Roman" w:hAnsi="Times New Roman" w:cs="Times New Roman"/>
+          <w:color w:val="000000" w:themeColor="text1"/>
+          <w:sz w:val="24"/>
+          <w:szCs w:val="24"/>
+        </w:rPr>
+      </w:pPr>
+      <w:bookmarkStart w:id="0" w:name="_GoBack"/>
+      <w:bookmarkEnd w:id="0"/>
     </w:p>
     <w:sectPr>
       <w:pgSz w:w="12240" w:h="15840"/>
@@ -507,6 +1100,126 @@
     </w:sectPr>
   </w:body>
 </w:document>
+</file>
+
+<file path=word/numbering.xml><?xml version="1.0" encoding="utf-8"?>
+<w:numbering xmlns:wpc="http://schemas.microsoft.com/office/word/2010/wordprocessingCanvas" xmlns:cx="http://schemas.microsoft.com/office/drawing/2014/chartex" xmlns:cx1="http://schemas.microsoft.com/office/drawing/2015/9/8/chartex" xmlns:cx2="http://schemas.microsoft.com/office/drawing/2015/10/21/chartex" xmlns:cx3="http://schemas.microsoft.com/office/drawing/2016/5/9/chartex" xmlns:cx4="http://schemas.microsoft.com/office/drawing/2016/5/10/chartex" xmlns:cx5="http://schemas.microsoft.com/office/drawing/2016/5/11/chartex" xmlns:cx6="http://schemas.microsoft.com/office/drawing/2016/5/12/chartex" xmlns:cx7="http://schemas.microsoft.com/office/drawing/2016/5/13/chartex" xmlns:cx8="http://schemas.microsoft.com/office/drawing/2016/5/14/chartex" xmlns:mc="http://schemas.openxmlformats.org/markup-compatibility/2006" xmlns:aink="http://schemas.microsoft.com/office/drawing/2016/ink" xmlns:am3d="http://schemas.microsoft.com/office/drawing/2017/model3d" xmlns:o="urn:schemas-microsoft-com:office:office" xmlns:r="http://schemas.openxmlformats.org/officeDocument/2006/relationships" xmlns:m="http://schemas.openxmlformats.org/officeDocument/2006/math" xmlns:v="urn:schemas-microsoft-com:vml" xmlns:wp14="http://schemas.microsoft.com/office/word/2010/wordprocessingDrawing" xmlns:wp="http://schemas.openxmlformats.org/drawingml/2006/wordprocessingDrawing" xmlns:w10="urn:schemas-microsoft-com:office:word" xmlns:w="http://schemas.openxmlformats.org/wordprocessingml/2006/main" xmlns:w14="http://schemas.microsoft.com/office/word/2010/wordml" xmlns:w15="http://schemas.microsoft.com/office/word/2012/wordml" xmlns:w16cid="http://schemas.microsoft.com/office/word/2016/wordml/cid" xmlns:w16se="http://schemas.microsoft.com/office/word/2015/wordml/symex" xmlns:wpg="http://schemas.microsoft.com/office/word/2010/wordprocessingGroup" xmlns:wpi="http://schemas.microsoft.com/office/word/2010/wordprocessingInk" xmlns:wne="http://schemas.microsoft.com/office/word/2006/wordml" xmlns:wps="http://schemas.microsoft.com/office/word/2010/wordprocessingShape" mc:Ignorable="w14 w15 w16se w16cid wp14">
+  <w:abstractNum w:abstractNumId="0" w15:restartNumberingAfterBreak="0">
+    <w:nsid w:val="1CF3500A"/>
+    <w:multiLevelType w:val="hybridMultilevel"/>
+    <w:tmpl w:val="83C6D330"/>
+    <w:lvl w:ilvl="0" w:tplc="BC68949A">
+      <w:numFmt w:val="bullet"/>
+      <w:lvlText w:val="-"/>
+      <w:lvlJc w:val="left"/>
+      <w:pPr>
+        <w:ind w:left="720" w:hanging="360"/>
+      </w:pPr>
+      <w:rPr>
+        <w:rFonts w:ascii="Calibri" w:eastAsiaTheme="minorHAnsi" w:hAnsi="Calibri" w:cs="Calibri" w:hint="default"/>
+      </w:rPr>
+    </w:lvl>
+    <w:lvl w:ilvl="1" w:tplc="240A0003" w:tentative="1">
+      <w:start w:val="1"/>
+      <w:numFmt w:val="bullet"/>
+      <w:lvlText w:val="o"/>
+      <w:lvlJc w:val="left"/>
+      <w:pPr>
+        <w:ind w:left="1440" w:hanging="360"/>
+      </w:pPr>
+      <w:rPr>
+        <w:rFonts w:ascii="Courier New" w:hAnsi="Courier New" w:cs="Courier New" w:hint="default"/>
+      </w:rPr>
+    </w:lvl>
+    <w:lvl w:ilvl="2" w:tplc="240A0005" w:tentative="1">
+      <w:start w:val="1"/>
+      <w:numFmt w:val="bullet"/>
+      <w:lvlText w:val=""/>
+      <w:lvlJc w:val="left"/>
+      <w:pPr>
+        <w:ind w:left="2160" w:hanging="360"/>
+      </w:pPr>
+      <w:rPr>
+        <w:rFonts w:ascii="Wingdings" w:hAnsi="Wingdings" w:hint="default"/>
+      </w:rPr>
+    </w:lvl>
+    <w:lvl w:ilvl="3" w:tplc="240A0001" w:tentative="1">
+      <w:start w:val="1"/>
+      <w:numFmt w:val="bullet"/>
+      <w:lvlText w:val=""/>
+      <w:lvlJc w:val="left"/>
+      <w:pPr>
+        <w:ind w:left="2880" w:hanging="360"/>
+      </w:pPr>
+      <w:rPr>
+        <w:rFonts w:ascii="Symbol" w:hAnsi="Symbol" w:hint="default"/>
+      </w:rPr>
+    </w:lvl>
+    <w:lvl w:ilvl="4" w:tplc="240A0003" w:tentative="1">
+      <w:start w:val="1"/>
+      <w:numFmt w:val="bullet"/>
+      <w:lvlText w:val="o"/>
+      <w:lvlJc w:val="left"/>
+      <w:pPr>
+        <w:ind w:left="3600" w:hanging="360"/>
+      </w:pPr>
+      <w:rPr>
+        <w:rFonts w:ascii="Courier New" w:hAnsi="Courier New" w:cs="Courier New" w:hint="default"/>
+      </w:rPr>
+    </w:lvl>
+    <w:lvl w:ilvl="5" w:tplc="240A0005" w:tentative="1">
+      <w:start w:val="1"/>
+      <w:numFmt w:val="bullet"/>
+      <w:lvlText w:val=""/>
+      <w:lvlJc w:val="left"/>
+      <w:pPr>
+        <w:ind w:left="4320" w:hanging="360"/>
+      </w:pPr>
+      <w:rPr>
+        <w:rFonts w:ascii="Wingdings" w:hAnsi="Wingdings" w:hint="default"/>
+      </w:rPr>
+    </w:lvl>
+    <w:lvl w:ilvl="6" w:tplc="240A0001" w:tentative="1">
+      <w:start w:val="1"/>
+      <w:numFmt w:val="bullet"/>
+      <w:lvlText w:val=""/>
+      <w:lvlJc w:val="left"/>
+      <w:pPr>
+        <w:ind w:left="5040" w:hanging="360"/>
+      </w:pPr>
+      <w:rPr>
+        <w:rFonts w:ascii="Symbol" w:hAnsi="Symbol" w:hint="default"/>
+      </w:rPr>
+    </w:lvl>
+    <w:lvl w:ilvl="7" w:tplc="240A0003" w:tentative="1">
+      <w:start w:val="1"/>
+      <w:numFmt w:val="bullet"/>
+      <w:lvlText w:val="o"/>
+      <w:lvlJc w:val="left"/>
+      <w:pPr>
+        <w:ind w:left="5760" w:hanging="360"/>
+      </w:pPr>
+      <w:rPr>
+        <w:rFonts w:ascii="Courier New" w:hAnsi="Courier New" w:cs="Courier New" w:hint="default"/>
+      </w:rPr>
+    </w:lvl>
+    <w:lvl w:ilvl="8" w:tplc="240A0005" w:tentative="1">
+      <w:start w:val="1"/>
+      <w:numFmt w:val="bullet"/>
+      <w:lvlText w:val=""/>
+      <w:lvlJc w:val="left"/>
+      <w:pPr>
+        <w:ind w:left="6480" w:hanging="360"/>
+      </w:pPr>
+      <w:rPr>
+        <w:rFonts w:ascii="Wingdings" w:hAnsi="Wingdings" w:hint="default"/>
+      </w:rPr>
+    </w:lvl>
+  </w:abstractNum>
+  <w:num w:numId="1">
+    <w:abstractNumId w:val="0"/>
+  </w:num>
+</w:numbering>
 </file>
 
 <file path=word/styles.xml><?xml version="1.0" encoding="utf-8"?>
@@ -1019,6 +1732,17 @@
       <w:bCs/>
     </w:rPr>
   </w:style>
+  <w:style w:type="paragraph" w:styleId="Prrafodelista">
+    <w:name w:val="List Paragraph"/>
+    <w:basedOn w:val="Normal"/>
+    <w:uiPriority w:val="34"/>
+    <w:qFormat/>
+    <w:rsid w:val="00A769A3"/>
+    <w:pPr>
+      <w:ind w:left="720"/>
+      <w:contextualSpacing/>
+    </w:pPr>
+  </w:style>
 </w:styles>
 </file>
 

</xml_diff>